<commit_message>
move config to cfg file
</commit_message>
<xml_diff>
--- a/doc/template.docx
+++ b/doc/template.docx
@@ -4,6 +4,185 @@
   <w:body>
     <w:p>
       <w:pPr>
+        <w:snapToGrid w:val="0"/>
+        <w:rPr>
+          <w:szCs w:val="24"/>
+        </w:rPr>
+      </w:pPr>
+      <w:r>
+        <w:rPr>
+          <w:rFonts w:hint="eastAsia"/>
+          <w:szCs w:val="24"/>
+        </w:rPr>
+        <w:t xml:space="preserve">　</w:t>
+      </w:r>
+      <w:bookmarkStart w:id="0" w:name="_GoBack"/>
+      <w:bookmarkEnd w:id="0"/>
+    </w:p>
+    <w:tbl>
+      <w:tblPr>
+        <w:tblStyle w:val="af9"/>
+        <w:tblW w:w="0" w:type="auto"/>
+        <w:tblLook w:val="04A0" w:firstRow="1" w:lastRow="0" w:firstColumn="1" w:lastColumn="0" w:noHBand="0" w:noVBand="1"/>
+      </w:tblPr>
+      <w:tblGrid>
+        <w:gridCol w:w="5524"/>
+        <w:gridCol w:w="3537"/>
+      </w:tblGrid>
+      <w:tr>
+        <w:tc>
+          <w:tcPr>
+            <w:tcW w:w="5524" w:type="dxa"/>
+            <w:tcBorders>
+              <w:top w:val="nil"/>
+              <w:left w:val="nil"/>
+              <w:bottom w:val="nil"/>
+              <w:right w:val="nil"/>
+            </w:tcBorders>
+            <w:vAlign w:val="center"/>
+          </w:tcPr>
+          <w:p>
+            <w:pPr>
+              <w:pStyle w:val="a4"/>
+            </w:pPr>
+            <w:r>
+              <w:rPr>
+                <w:rFonts w:ascii="標楷體" w:hAnsi="標楷體"/>
+                <w:b/>
+                <w:sz w:val="32"/>
+                <w:szCs w:val="32"/>
+              </w:rPr>
+              <w:fldChar w:fldCharType="begin"/>
+            </w:r>
+            <w:r>
+              <w:rPr>
+                <w:rFonts w:ascii="標楷體" w:hAnsi="標楷體"/>
+                <w:b/>
+                <w:sz w:val="32"/>
+                <w:szCs w:val="32"/>
+              </w:rPr>
+              <w:instrText xml:space="preserve"> MERGEFIELD  HEADER </w:instrText>
+            </w:r>
+            <w:r>
+              <w:rPr>
+                <w:rFonts w:ascii="標楷體" w:hAnsi="標楷體"/>
+                <w:b/>
+                <w:sz w:val="32"/>
+                <w:szCs w:val="32"/>
+              </w:rPr>
+              <w:fldChar w:fldCharType="separate"/>
+            </w:r>
+            <w:r>
+              <w:rPr>
+                <w:rFonts w:ascii="標楷體" w:hAnsi="標楷體"/>
+                <w:b/>
+                <w:noProof/>
+                <w:sz w:val="32"/>
+                <w:szCs w:val="32"/>
+              </w:rPr>
+              <w:t>«HEADER»</w:t>
+            </w:r>
+            <w:r>
+              <w:rPr>
+                <w:rFonts w:ascii="標楷體" w:hAnsi="標楷體"/>
+                <w:b/>
+                <w:sz w:val="32"/>
+                <w:szCs w:val="32"/>
+              </w:rPr>
+              <w:fldChar w:fldCharType="end"/>
+            </w:r>
+          </w:p>
+        </w:tc>
+        <w:tc>
+          <w:tcPr>
+            <w:tcW w:w="3537" w:type="dxa"/>
+            <w:tcBorders>
+              <w:top w:val="nil"/>
+              <w:left w:val="nil"/>
+              <w:bottom w:val="nil"/>
+              <w:right w:val="nil"/>
+            </w:tcBorders>
+            <w:vAlign w:val="center"/>
+          </w:tcPr>
+          <w:p>
+            <w:pPr>
+              <w:pStyle w:val="af0"/>
+              <w:framePr w:w="0" w:hRule="auto" w:vSpace="0" w:wrap="auto" w:vAnchor="margin" w:hAnchor="text" w:xAlign="left" w:yAlign="inline"/>
+              <w:jc w:val="both"/>
+            </w:pPr>
+            <w:r>
+              <w:rPr>
+                <w:rFonts w:hint="eastAsia"/>
+              </w:rPr>
+              <w:t>檔</w:t>
+            </w:r>
+            <w:r>
+              <w:t xml:space="preserve">    </w:t>
+            </w:r>
+            <w:r>
+              <w:rPr>
+                <w:rFonts w:hint="eastAsia"/>
+              </w:rPr>
+              <w:t>號：</w:t>
+            </w:r>
+            <w:r>
+              <w:fldChar w:fldCharType="begin"/>
+            </w:r>
+            <w:r>
+              <w:instrText xml:space="preserve"> MERGEFIELD  ARCHIVE_CODE </w:instrText>
+            </w:r>
+            <w:r>
+              <w:fldChar w:fldCharType="separate"/>
+            </w:r>
+            <w:r>
+              <w:rPr>
+                <w:noProof/>
+              </w:rPr>
+              <w:t>«ARCHIVE_CODE»</w:t>
+            </w:r>
+            <w:r>
+              <w:fldChar w:fldCharType="end"/>
+            </w:r>
+          </w:p>
+          <w:p>
+            <w:pPr>
+              <w:pStyle w:val="af0"/>
+              <w:framePr w:w="0" w:hRule="auto" w:vSpace="0" w:wrap="auto" w:vAnchor="margin" w:hAnchor="text" w:xAlign="left" w:yAlign="inline" w:anchorLock="0"/>
+              <w:jc w:val="both"/>
+              <w:rPr>
+                <w:rFonts w:hint="eastAsia"/>
+              </w:rPr>
+            </w:pPr>
+            <w:r>
+              <w:rPr>
+                <w:rFonts w:hint="eastAsia"/>
+              </w:rPr>
+              <w:t>保存年限：</w:t>
+            </w:r>
+            <w:r>
+              <w:fldChar w:fldCharType="begin"/>
+            </w:r>
+            <w:r>
+              <w:instrText xml:space="preserve"> MERGEFIELD  ARCHIVE_YEARS </w:instrText>
+            </w:r>
+            <w:r>
+              <w:fldChar w:fldCharType="separate"/>
+            </w:r>
+            <w:r>
+              <w:rPr>
+                <w:noProof/>
+              </w:rPr>
+              <w:t>«ARCHIVE_YEARS»</w:t>
+            </w:r>
+            <w:r>
+              <w:fldChar w:fldCharType="end"/>
+            </w:r>
+          </w:p>
+        </w:tc>
+      </w:tr>
+    </w:tbl>
+    <w:p>
+      <w:pPr>
         <w:pStyle w:val="a4"/>
       </w:pPr>
       <w:r>
@@ -246,14 +425,27 @@
         </w:rPr>
         <w:t>發文日期：</w:t>
       </w:r>
-      <w:fldSimple w:instr=" MERGEFIELD  DOC_DATE ">
-        <w:r>
-          <w:rPr>
-            <w:noProof/>
-          </w:rPr>
-          <w:t>«DOC_DATE»</w:t>
-        </w:r>
-      </w:fldSimple>
+      <w:r>
+        <w:fldChar w:fldCharType="begin"/>
+      </w:r>
+      <w:r>
+        <w:instrText xml:space="preserve"> MERGEFIELD  DOC_DATE </w:instrText>
+      </w:r>
+      <w:r>
+        <w:fldChar w:fldCharType="separate"/>
+      </w:r>
+      <w:r>
+        <w:rPr>
+          <w:noProof/>
+        </w:rPr>
+        <w:t>«DOC_DATE»</w:t>
+      </w:r>
+      <w:r>
+        <w:rPr>
+          <w:noProof/>
+        </w:rPr>
+        <w:fldChar w:fldCharType="end"/>
+      </w:r>
       <w:r>
         <w:t xml:space="preserve"> </w:t>
       </w:r>
@@ -268,14 +460,27 @@
         </w:rPr>
         <w:t>發文字號：</w:t>
       </w:r>
-      <w:fldSimple w:instr=" MERGEFIELD  DOC_NUMBER ">
-        <w:r>
-          <w:rPr>
-            <w:noProof/>
-          </w:rPr>
-          <w:t>«DOC_NUMBER»</w:t>
-        </w:r>
-      </w:fldSimple>
+      <w:r>
+        <w:fldChar w:fldCharType="begin"/>
+      </w:r>
+      <w:r>
+        <w:instrText xml:space="preserve"> MERGEFIELD  DOC_NUMBER </w:instrText>
+      </w:r>
+      <w:r>
+        <w:fldChar w:fldCharType="separate"/>
+      </w:r>
+      <w:r>
+        <w:rPr>
+          <w:noProof/>
+        </w:rPr>
+        <w:t>«DOC_NUMBER»</w:t>
+      </w:r>
+      <w:r>
+        <w:rPr>
+          <w:noProof/>
+        </w:rPr>
+        <w:fldChar w:fldCharType="end"/>
+      </w:r>
     </w:p>
     <w:p>
       <w:pPr>
@@ -327,11 +532,24 @@
         </w:rPr>
         <w:t>主旨：核定</w:t>
       </w:r>
-      <w:fldSimple w:instr=" MERGEFIELD  HEADER ">
-        <w:r>
-          <w:t>«HEADER»</w:t>
-        </w:r>
-      </w:fldSimple>
+      <w:r>
+        <w:fldChar w:fldCharType="begin"/>
+      </w:r>
+      <w:r>
+        <w:instrText xml:space="preserve"> MERGEFIELD  REPRESENTATION </w:instrText>
+      </w:r>
+      <w:r>
+        <w:fldChar w:fldCharType="separate"/>
+      </w:r>
+      <w:r>
+        <w:rPr>
+          <w:noProof/>
+        </w:rPr>
+        <w:t>«REPRESENTATION»</w:t>
+      </w:r>
+      <w:r>
+        <w:fldChar w:fldCharType="end"/>
+      </w:r>
       <w:r>
         <w:rPr>
           <w:rFonts w:hint="eastAsia"/>
@@ -892,14 +1110,27 @@
         </w:rPr>
         <w:t>一、</w:t>
       </w:r>
-      <w:fldSimple w:instr=" MERGEFIELD  NOTE ">
-        <w:r>
-          <w:rPr>
-            <w:noProof/>
-          </w:rPr>
-          <w:t>«NOTE»</w:t>
-        </w:r>
-      </w:fldSimple>
+      <w:r>
+        <w:fldChar w:fldCharType="begin"/>
+      </w:r>
+      <w:r>
+        <w:instrText xml:space="preserve"> MERGEFIELD  NOTE </w:instrText>
+      </w:r>
+      <w:r>
+        <w:fldChar w:fldCharType="separate"/>
+      </w:r>
+      <w:r>
+        <w:rPr>
+          <w:noProof/>
+        </w:rPr>
+        <w:t>«NOTE»</w:t>
+      </w:r>
+      <w:r>
+        <w:rPr>
+          <w:noProof/>
+        </w:rPr>
+        <w:fldChar w:fldCharType="end"/>
+      </w:r>
     </w:p>
     <w:p>
       <w:pPr>
@@ -1019,7 +1250,7 @@
             <w:pPr>
               <w:spacing w:line="360" w:lineRule="exact"/>
               <w:rPr>
-                <w:rFonts w:ascii="標楷體" w:hAnsi="標楷體" w:hint="eastAsia"/>
+                <w:rFonts w:ascii="標楷體" w:hAnsi="標楷體"/>
               </w:rPr>
             </w:pPr>
             <w:r>
@@ -1032,7 +1263,7 @@
               <w:rPr>
                 <w:rFonts w:ascii="標楷體" w:hAnsi="標楷體"/>
               </w:rPr>
-              <w:instrText xml:space="preserve"> MERGEFIELD  FOOTER_0  \* MERGEFORMAT </w:instrText>
+              <w:instrText xml:space="preserve"> MERGEFIELD  FOOTER_0 </w:instrText>
             </w:r>
             <w:r>
               <w:rPr>
@@ -1082,7 +1313,7 @@
               <w:rPr>
                 <w:rFonts w:ascii="標楷體" w:hAnsi="標楷體"/>
               </w:rPr>
-              <w:instrText xml:space="preserve"> MERGEFIELD  FOOTER_1  \* MERGEFORMAT </w:instrText>
+              <w:instrText xml:space="preserve"> MERGEFIELD  FOOTER_1 </w:instrText>
             </w:r>
             <w:r>
               <w:rPr>
@@ -1132,7 +1363,7 @@
               <w:rPr>
                 <w:rFonts w:ascii="標楷體" w:hAnsi="標楷體"/>
               </w:rPr>
-              <w:instrText xml:space="preserve"> MERGEFIELD  FOOTER_2  \* MERGEFORMAT </w:instrText>
+              <w:instrText xml:space="preserve"> MERGEFIELD  FOOTER_2 </w:instrText>
             </w:r>
             <w:r>
               <w:rPr>
@@ -1160,19 +1391,16 @@
     <w:p>
       <w:pPr>
         <w:rPr>
-          <w:rFonts w:ascii="標楷體" w:hAnsi="標楷體" w:hint="eastAsia"/>
+          <w:rFonts w:ascii="標楷體" w:hAnsi="標楷體"/>
         </w:rPr>
       </w:pPr>
     </w:p>
     <w:sectPr>
-      <w:headerReference w:type="even" r:id="rId8"/>
-      <w:headerReference w:type="default" r:id="rId9"/>
-      <w:footerReference w:type="even" r:id="rId10"/>
-      <w:footerReference w:type="default" r:id="rId11"/>
-      <w:headerReference w:type="first" r:id="rId12"/>
-      <w:footerReference w:type="first" r:id="rId13"/>
+      <w:headerReference w:type="default" r:id="rId8"/>
+      <w:footerReference w:type="even" r:id="rId9"/>
+      <w:footerReference w:type="default" r:id="rId10"/>
       <w:pgSz w:w="11907" w:h="16840" w:code="9"/>
-      <w:pgMar w:top="1361" w:right="1418" w:bottom="1418" w:left="851" w:header="454" w:footer="284" w:gutter="567"/>
+      <w:pgMar w:top="397" w:right="1418" w:bottom="1418" w:left="851" w:header="0" w:footer="284" w:gutter="567"/>
       <w:pgNumType w:start="1"/>
       <w:cols w:space="425"/>
       <w:docGrid w:type="lines" w:linePitch="366"/>
@@ -1248,8 +1476,6 @@
       </w:rPr>
       <w:t>第</w:t>
     </w:r>
-    <w:bookmarkStart w:id="0" w:name="_GoBack"/>
-    <w:bookmarkEnd w:id="0"/>
     <w:r>
       <w:rPr>
         <w:kern w:val="0"/>
@@ -1340,16 +1566,6 @@
 </w:ftr>
 </file>
 
-<file path=word/footer3.xml><?xml version="1.0" encoding="utf-8"?>
-<w:ftr xmlns:wpc="http://schemas.microsoft.com/office/word/2010/wordprocessingCanvas" xmlns:mc="http://schemas.openxmlformats.org/markup-compatibility/2006" xmlns:o="urn:schemas-microsoft-com:office:office" xmlns:r="http://schemas.openxmlformats.org/officeDocument/2006/relationships" xmlns:m="http://schemas.openxmlformats.org/officeDocument/2006/math" xmlns:v="urn:schemas-microsoft-com:vml" xmlns:wp14="http://schemas.microsoft.com/office/word/2010/wordprocessingDrawing" xmlns:wp="http://schemas.openxmlformats.org/drawingml/2006/wordprocessingDrawing" xmlns:w10="urn:schemas-microsoft-com:office:word" xmlns:w="http://schemas.openxmlformats.org/wordprocessingml/2006/main" xmlns:w14="http://schemas.microsoft.com/office/word/2010/wordml" xmlns:w15="http://schemas.microsoft.com/office/word/2012/wordml" xmlns:wpg="http://schemas.microsoft.com/office/word/2010/wordprocessingGroup" xmlns:wpi="http://schemas.microsoft.com/office/word/2010/wordprocessingInk" xmlns:wne="http://schemas.microsoft.com/office/word/2006/wordml" xmlns:wps="http://schemas.microsoft.com/office/word/2010/wordprocessingShape" mc:Ignorable="w14 w15 wp14">
-  <w:p>
-    <w:pPr>
-      <w:pStyle w:val="af7"/>
-    </w:pPr>
-  </w:p>
-</w:ftr>
-</file>
-
 <file path=word/footnotes.xml><?xml version="1.0" encoding="utf-8"?>
 <w:footnotes xmlns:wpc="http://schemas.microsoft.com/office/word/2010/wordprocessingCanvas" xmlns:mc="http://schemas.openxmlformats.org/markup-compatibility/2006" xmlns:o="urn:schemas-microsoft-com:office:office" xmlns:r="http://schemas.openxmlformats.org/officeDocument/2006/relationships" xmlns:m="http://schemas.openxmlformats.org/officeDocument/2006/math" xmlns:v="urn:schemas-microsoft-com:vml" xmlns:wp14="http://schemas.microsoft.com/office/word/2010/wordprocessingDrawing" xmlns:wp="http://schemas.openxmlformats.org/drawingml/2006/wordprocessingDrawing" xmlns:w10="urn:schemas-microsoft-com:office:word" xmlns:w="http://schemas.openxmlformats.org/wordprocessingml/2006/main" xmlns:w14="http://schemas.microsoft.com/office/word/2010/wordml" xmlns:w15="http://schemas.microsoft.com/office/word/2012/wordml" xmlns:wpg="http://schemas.microsoft.com/office/word/2010/wordprocessingGroup" xmlns:wpi="http://schemas.microsoft.com/office/word/2010/wordprocessingInk" xmlns:wne="http://schemas.microsoft.com/office/word/2006/wordml" xmlns:wps="http://schemas.microsoft.com/office/word/2010/wordprocessingShape" mc:Ignorable="w14 w15 wp14">
   <w:footnote w:type="separator" w:id="-1">
@@ -1373,86 +1589,13 @@
 <w:hdr xmlns:wpc="http://schemas.microsoft.com/office/word/2010/wordprocessingCanvas" xmlns:mc="http://schemas.openxmlformats.org/markup-compatibility/2006" xmlns:o="urn:schemas-microsoft-com:office:office" xmlns:r="http://schemas.openxmlformats.org/officeDocument/2006/relationships" xmlns:m="http://schemas.openxmlformats.org/officeDocument/2006/math" xmlns:v="urn:schemas-microsoft-com:vml" xmlns:wp14="http://schemas.microsoft.com/office/word/2010/wordprocessingDrawing" xmlns:wp="http://schemas.openxmlformats.org/drawingml/2006/wordprocessingDrawing" xmlns:w10="urn:schemas-microsoft-com:office:word" xmlns:w="http://schemas.openxmlformats.org/wordprocessingml/2006/main" xmlns:w14="http://schemas.microsoft.com/office/word/2010/wordml" xmlns:w15="http://schemas.microsoft.com/office/word/2012/wordml" xmlns:wpg="http://schemas.microsoft.com/office/word/2010/wordprocessingGroup" xmlns:wpi="http://schemas.microsoft.com/office/word/2010/wordprocessingInk" xmlns:wne="http://schemas.microsoft.com/office/word/2006/wordml" xmlns:wps="http://schemas.microsoft.com/office/word/2010/wordprocessingShape" mc:Ignorable="w14 w15 wp14">
   <w:p>
     <w:pPr>
-      <w:pStyle w:val="af6"/>
-    </w:pPr>
-  </w:p>
-</w:hdr>
-</file>
-
-<file path=word/header2.xml><?xml version="1.0" encoding="utf-8"?>
-<w:hdr xmlns:wpc="http://schemas.microsoft.com/office/word/2010/wordprocessingCanvas" xmlns:mc="http://schemas.openxmlformats.org/markup-compatibility/2006" xmlns:o="urn:schemas-microsoft-com:office:office" xmlns:r="http://schemas.openxmlformats.org/officeDocument/2006/relationships" xmlns:m="http://schemas.openxmlformats.org/officeDocument/2006/math" xmlns:v="urn:schemas-microsoft-com:vml" xmlns:wp14="http://schemas.microsoft.com/office/word/2010/wordprocessingDrawing" xmlns:wp="http://schemas.openxmlformats.org/drawingml/2006/wordprocessingDrawing" xmlns:w10="urn:schemas-microsoft-com:office:word" xmlns:w="http://schemas.openxmlformats.org/wordprocessingml/2006/main" xmlns:w14="http://schemas.microsoft.com/office/word/2010/wordml" xmlns:w15="http://schemas.microsoft.com/office/word/2012/wordml" xmlns:wpg="http://schemas.microsoft.com/office/word/2010/wordprocessingGroup" xmlns:wpi="http://schemas.microsoft.com/office/word/2010/wordprocessingInk" xmlns:wne="http://schemas.microsoft.com/office/word/2006/wordml" xmlns:wps="http://schemas.microsoft.com/office/word/2010/wordprocessingShape" mc:Ignorable="w14 w15 wp14">
-  <w:tbl>
-    <w:tblPr>
-      <w:tblStyle w:val="af9"/>
-      <w:tblpPr w:leftFromText="181" w:rightFromText="181" w:vertAnchor="page" w:horzAnchor="page" w:tblpX="3120" w:tblpY="795"/>
-      <w:tblOverlap w:val="never"/>
-      <w:tblW w:w="1842" w:type="dxa"/>
-      <w:tblLook w:val="04A0" w:firstRow="1" w:lastRow="0" w:firstColumn="1" w:lastColumn="0" w:noHBand="0" w:noVBand="1"/>
-    </w:tblPr>
-    <w:tblGrid>
-      <w:gridCol w:w="1842"/>
-    </w:tblGrid>
-    <w:tr>
-      <w:trPr>
-        <w:trHeight w:val="289"/>
-      </w:trPr>
-      <w:tc>
-        <w:tcPr>
-          <w:tcW w:w="1842" w:type="dxa"/>
-          <w:tcBorders>
-            <w:top w:val="nil"/>
-            <w:left w:val="nil"/>
-            <w:bottom w:val="nil"/>
-            <w:right w:val="nil"/>
-          </w:tcBorders>
-        </w:tcPr>
-        <w:p>
-          <w:pPr>
-            <w:rPr>
-              <w:rFonts w:ascii="標楷體" w:hAnsi="標楷體" w:hint="eastAsia"/>
-              <w:b/>
-              <w:sz w:val="32"/>
-              <w:szCs w:val="32"/>
-            </w:rPr>
-          </w:pPr>
-          <w:r>
-            <w:rPr>
-              <w:rFonts w:ascii="標楷體" w:hAnsi="標楷體" w:hint="eastAsia"/>
-              <w:b/>
-              <w:sz w:val="32"/>
-              <w:szCs w:val="32"/>
-            </w:rPr>
-            <w:t>創</w:t>
-          </w:r>
-          <w:r>
-            <w:rPr>
-              <w:rFonts w:ascii="標楷體" w:hAnsi="標楷體" w:hint="eastAsia"/>
-              <w:b/>
-              <w:sz w:val="32"/>
-              <w:szCs w:val="32"/>
-            </w:rPr>
-            <w:t xml:space="preserve"> </w:t>
-          </w:r>
-          <w:r>
-            <w:rPr>
-              <w:rFonts w:ascii="標楷體" w:hAnsi="標楷體" w:hint="eastAsia"/>
-              <w:b/>
-              <w:sz w:val="32"/>
-              <w:szCs w:val="32"/>
-            </w:rPr>
-            <w:t>以稿代簽</w:t>
-          </w:r>
-        </w:p>
-      </w:tc>
-    </w:tr>
-  </w:tbl>
-  <w:p>
-    <w:pPr>
       <w:pStyle w:val="af2"/>
       <w:ind w:leftChars="2625" w:left="5660"/>
       <w:rPr>
         <w:rFonts w:hint="eastAsia"/>
         <w:noProof/>
+        <w:sz w:val="12"/>
+        <w:szCs w:val="12"/>
       </w:rPr>
     </w:pPr>
   </w:p>
@@ -1490,7 +1633,7 @@
         <w:p>
           <w:pPr>
             <w:rPr>
-              <w:rFonts w:ascii="標楷體" w:hAnsi="標楷體" w:hint="eastAsia"/>
+              <w:rFonts w:ascii="標楷體" w:hAnsi="標楷體"/>
               <w:b/>
               <w:sz w:val="32"/>
               <w:szCs w:val="32"/>
@@ -1511,7 +1654,7 @@
         <w:p>
           <w:pPr>
             <w:rPr>
-              <w:rFonts w:ascii="標楷體" w:hAnsi="標楷體" w:hint="eastAsia"/>
+              <w:rFonts w:ascii="標楷體" w:hAnsi="標楷體"/>
               <w:b/>
               <w:sz w:val="32"/>
               <w:szCs w:val="32"/>
@@ -1539,7 +1682,7 @@
           <w:pPr>
             <w:jc w:val="right"/>
             <w:rPr>
-              <w:rFonts w:ascii="標楷體" w:hAnsi="標楷體" w:hint="eastAsia"/>
+              <w:rFonts w:ascii="標楷體" w:hAnsi="標楷體"/>
               <w:b/>
               <w:w w:val="100"/>
               <w:sz w:val="32"/>
@@ -1574,7 +1717,7 @@
           <w:pPr>
             <w:jc w:val="center"/>
             <w:rPr>
-              <w:rFonts w:ascii="標楷體" w:hAnsi="標楷體" w:hint="eastAsia"/>
+              <w:rFonts w:ascii="標楷體" w:hAnsi="標楷體"/>
               <w:b/>
               <w:sz w:val="26"/>
               <w:szCs w:val="26"/>
@@ -1609,7 +1752,7 @@
         <w:p>
           <w:pPr>
             <w:rPr>
-              <w:rFonts w:ascii="標楷體" w:hAnsi="標楷體" w:hint="eastAsia"/>
+              <w:rFonts w:ascii="標楷體" w:hAnsi="標楷體"/>
               <w:b/>
               <w:sz w:val="32"/>
               <w:szCs w:val="32"/>
@@ -1630,7 +1773,7 @@
         <w:p>
           <w:pPr>
             <w:rPr>
-              <w:rFonts w:ascii="標楷體" w:hAnsi="標楷體" w:hint="eastAsia"/>
+              <w:rFonts w:ascii="標楷體" w:hAnsi="標楷體"/>
               <w:b/>
               <w:sz w:val="32"/>
               <w:szCs w:val="32"/>
@@ -1658,7 +1801,7 @@
           <w:pPr>
             <w:jc w:val="right"/>
             <w:rPr>
-              <w:rFonts w:ascii="標楷體" w:hAnsi="標楷體" w:hint="eastAsia"/>
+              <w:rFonts w:ascii="標楷體" w:hAnsi="標楷體"/>
               <w:b/>
               <w:w w:val="100"/>
               <w:sz w:val="32"/>
@@ -1683,8 +1826,7 @@
           <w:pPr>
             <w:jc w:val="center"/>
             <w:rPr>
-              <w:rFonts w:ascii="標楷體" w:hAnsi="標楷體" w:hint="eastAsia"/>
-              <w:b/>
+              <w:rFonts w:ascii="標楷體" w:hAnsi="標楷體"/>
               <w:sz w:val="26"/>
               <w:szCs w:val="26"/>
             </w:rPr>
@@ -1692,7 +1834,6 @@
           <w:r>
             <w:rPr>
               <w:rFonts w:ascii="標楷體" w:hAnsi="標楷體" w:hint="eastAsia"/>
-              <w:b/>
               <w:sz w:val="26"/>
               <w:szCs w:val="26"/>
             </w:rPr>
@@ -1719,7 +1860,7 @@
         <w:p>
           <w:pPr>
             <w:rPr>
-              <w:rFonts w:ascii="標楷體" w:hAnsi="標楷體" w:hint="eastAsia"/>
+              <w:rFonts w:ascii="標楷體" w:hAnsi="標楷體"/>
               <w:b/>
               <w:sz w:val="32"/>
               <w:szCs w:val="32"/>
@@ -1740,7 +1881,7 @@
         <w:p>
           <w:pPr>
             <w:rPr>
-              <w:rFonts w:ascii="標楷體" w:hAnsi="標楷體" w:hint="eastAsia"/>
+              <w:rFonts w:ascii="標楷體" w:hAnsi="標楷體"/>
               <w:b/>
               <w:sz w:val="32"/>
               <w:szCs w:val="32"/>
@@ -1768,7 +1909,7 @@
           <w:pPr>
             <w:jc w:val="right"/>
             <w:rPr>
-              <w:rFonts w:ascii="標楷體" w:hAnsi="標楷體" w:hint="eastAsia"/>
+              <w:rFonts w:ascii="標楷體" w:hAnsi="標楷體"/>
               <w:b/>
               <w:w w:val="100"/>
               <w:sz w:val="32"/>
@@ -1803,7 +1944,7 @@
           <w:pPr>
             <w:jc w:val="center"/>
             <w:rPr>
-              <w:rFonts w:ascii="標楷體" w:hAnsi="標楷體" w:hint="eastAsia"/>
+              <w:rFonts w:ascii="標楷體" w:hAnsi="標楷體"/>
               <w:b/>
               <w:sz w:val="26"/>
               <w:szCs w:val="26"/>
@@ -1838,7 +1979,7 @@
         <w:p>
           <w:pPr>
             <w:rPr>
-              <w:rFonts w:ascii="標楷體" w:hAnsi="標楷體" w:hint="eastAsia"/>
+              <w:rFonts w:ascii="標楷體" w:hAnsi="標楷體"/>
               <w:b/>
               <w:sz w:val="32"/>
               <w:szCs w:val="32"/>
@@ -1859,7 +2000,7 @@
         <w:p>
           <w:pPr>
             <w:rPr>
-              <w:rFonts w:ascii="標楷體" w:hAnsi="標楷體" w:hint="eastAsia"/>
+              <w:rFonts w:ascii="標楷體" w:hAnsi="標楷體"/>
               <w:b/>
               <w:sz w:val="32"/>
               <w:szCs w:val="32"/>
@@ -1871,61 +2012,13 @@
   </w:tbl>
   <w:p>
     <w:pPr>
-      <w:pStyle w:val="af0"/>
-      <w:framePr w:w="0" w:hRule="auto" w:vSpace="0" w:wrap="auto" w:vAnchor="margin" w:hAnchor="text" w:xAlign="left" w:yAlign="inline"/>
-      <w:ind w:leftChars="2625" w:left="5660"/>
-    </w:pPr>
-    <w:r>
-      <w:rPr>
-        <w:rFonts w:hint="eastAsia"/>
-      </w:rPr>
-      <w:t>檔</w:t>
-    </w:r>
-    <w:r>
-      <w:t xml:space="preserve">    </w:t>
-    </w:r>
-    <w:r>
-      <w:rPr>
-        <w:rFonts w:hint="eastAsia"/>
-      </w:rPr>
-      <w:t>號：</w:t>
-    </w:r>
-    <w:r>
-      <w:t>106/020411</w:t>
-    </w:r>
-    <w:r>
-      <w:t xml:space="preserve"> </w:t>
-    </w:r>
-  </w:p>
-  <w:p>
-    <w:pPr>
       <w:pStyle w:val="af2"/>
       <w:ind w:leftChars="2625" w:left="5660"/>
       <w:rPr>
         <w:rFonts w:hint="eastAsia"/>
+        <w:sz w:val="12"/>
+        <w:szCs w:val="12"/>
       </w:rPr>
-    </w:pPr>
-    <w:r>
-      <w:rPr>
-        <w:rFonts w:hint="eastAsia"/>
-      </w:rPr>
-      <w:t>保存年限：</w:t>
-    </w:r>
-    <w:r>
-      <w:rPr>
-        <w:rFonts w:hint="eastAsia"/>
-      </w:rPr>
-      <w:t>3</w:t>
-    </w:r>
-  </w:p>
-</w:hdr>
-</file>
-
-<file path=word/header3.xml><?xml version="1.0" encoding="utf-8"?>
-<w:hdr xmlns:wpc="http://schemas.microsoft.com/office/word/2010/wordprocessingCanvas" xmlns:mc="http://schemas.openxmlformats.org/markup-compatibility/2006" xmlns:o="urn:schemas-microsoft-com:office:office" xmlns:r="http://schemas.openxmlformats.org/officeDocument/2006/relationships" xmlns:m="http://schemas.openxmlformats.org/officeDocument/2006/math" xmlns:v="urn:schemas-microsoft-com:vml" xmlns:wp14="http://schemas.microsoft.com/office/word/2010/wordprocessingDrawing" xmlns:wp="http://schemas.openxmlformats.org/drawingml/2006/wordprocessingDrawing" xmlns:w10="urn:schemas-microsoft-com:office:word" xmlns:w="http://schemas.openxmlformats.org/wordprocessingml/2006/main" xmlns:w14="http://schemas.microsoft.com/office/word/2010/wordml" xmlns:w15="http://schemas.microsoft.com/office/word/2012/wordml" xmlns:wpg="http://schemas.microsoft.com/office/word/2010/wordprocessingGroup" xmlns:wpi="http://schemas.microsoft.com/office/word/2010/wordprocessingInk" xmlns:wne="http://schemas.microsoft.com/office/word/2006/wordml" xmlns:wps="http://schemas.microsoft.com/office/word/2010/wordprocessingShape" mc:Ignorable="w14 w15 wp14">
-  <w:p>
-    <w:pPr>
-      <w:pStyle w:val="af6"/>
     </w:pPr>
   </w:p>
 </w:hdr>
@@ -2657,6 +2750,7 @@
   <w:style w:type="character" w:default="1" w:styleId="a1">
     <w:name w:val="Default Paragraph Font"/>
     <w:uiPriority w:val="1"/>
+    <w:semiHidden/>
     <w:unhideWhenUsed/>
   </w:style>
   <w:style w:type="table" w:default="1" w:styleId="a2">
@@ -3154,7 +3248,7 @@
 </file>
 
 <file path=customXml/itemProps1.xml><?xml version="1.0" encoding="utf-8"?>
-<ds:datastoreItem xmlns:ds="http://schemas.openxmlformats.org/officeDocument/2006/customXml" ds:itemID="{F0F1B200-49C5-4524-9896-40D3C857D46C}">
+<ds:datastoreItem xmlns:ds="http://schemas.openxmlformats.org/officeDocument/2006/customXml" ds:itemID="{A5B193D4-FEE0-4B4D-BF94-D207B2B7B409}">
   <ds:schemaRefs>
     <ds:schemaRef ds:uri="http://schemas.openxmlformats.org/officeDocument/2006/bibliography"/>
   </ds:schemaRefs>

</xml_diff>